<commit_message>
L27 correct mistake in text
</commit_message>
<xml_diff>
--- a/lessons-words/JA L27 (CommandBot)/TB L27 (CommandBot) форма.docx
+++ b/lessons-words/JA L27 (CommandBot)/TB L27 (CommandBot) форма.docx
@@ -746,7 +746,6 @@
               </w:rPr>
               <w:t xml:space="preserve"> телеграм-бота за допомогою функціоналу бота </w:t>
             </w:r>
-            <w:proofErr w:type="spellStart"/>
             <w:r>
               <w:rPr>
                 <w:rFonts w:ascii="Cambria" w:hAnsi="Cambria"/>
@@ -756,7 +755,6 @@
               </w:rPr>
               <w:t>BotFather</w:t>
             </w:r>
-            <w:proofErr w:type="spellEnd"/>
             <w:r>
               <w:rPr>
                 <w:rFonts w:ascii="Cambria" w:hAnsi="Cambria"/>
@@ -818,27 +816,7 @@
                 <w:szCs w:val="28"/>
                 <w:lang w:val="uk-UA"/>
               </w:rPr>
-              <w:t xml:space="preserve"> до </w:t>
-            </w:r>
-            <w:proofErr w:type="spellStart"/>
-            <w:r>
-              <w:rPr>
-                <w:rFonts w:ascii="Cambria" w:hAnsi="Cambria"/>
-                <w:sz w:val="28"/>
-                <w:szCs w:val="28"/>
-                <w:lang w:val="uk-UA"/>
-              </w:rPr>
-              <w:t>проєкту</w:t>
-            </w:r>
-            <w:proofErr w:type="spellEnd"/>
-            <w:r>
-              <w:rPr>
-                <w:rFonts w:ascii="Cambria" w:hAnsi="Cambria"/>
-                <w:sz w:val="28"/>
-                <w:szCs w:val="28"/>
-                <w:lang w:val="uk-UA"/>
-              </w:rPr>
-              <w:t xml:space="preserve"> </w:t>
+              <w:t xml:space="preserve"> до проєкту </w:t>
             </w:r>
             <w:r>
               <w:rPr>
@@ -930,7 +908,6 @@
               </w:rPr>
               <w:t>бібліотек за допомогою «Q</w:t>
             </w:r>
-            <w:proofErr w:type="spellStart"/>
             <w:r>
               <w:rPr>
                 <w:rFonts w:ascii="Cambria" w:hAnsi="Cambria"/>
@@ -938,17 +915,7 @@
                 <w:szCs w:val="28"/>
                 <w:lang w:val="en-US"/>
               </w:rPr>
-              <w:t>uick</w:t>
-            </w:r>
-            <w:proofErr w:type="spellEnd"/>
-            <w:r>
-              <w:rPr>
-                <w:rFonts w:ascii="Cambria" w:hAnsi="Cambria"/>
-                <w:sz w:val="28"/>
-                <w:szCs w:val="28"/>
-                <w:lang w:val="en-US"/>
-              </w:rPr>
-              <w:t xml:space="preserve"> fix…</w:t>
+              <w:t>uick fix…</w:t>
             </w:r>
             <w:r>
               <w:rPr>
@@ -1024,27 +991,7 @@
                 <w:szCs w:val="28"/>
                 <w:lang w:val="uk-UA"/>
               </w:rPr>
-              <w:t xml:space="preserve"> властивості </w:t>
-            </w:r>
-            <w:proofErr w:type="spellStart"/>
-            <w:r>
-              <w:rPr>
-                <w:rFonts w:ascii="Cambria" w:hAnsi="Cambria"/>
-                <w:sz w:val="28"/>
-                <w:szCs w:val="28"/>
-                <w:lang w:val="uk-UA"/>
-              </w:rPr>
-              <w:t>емоджі</w:t>
-            </w:r>
-            <w:proofErr w:type="spellEnd"/>
-            <w:r>
-              <w:rPr>
-                <w:rFonts w:ascii="Cambria" w:hAnsi="Cambria"/>
-                <w:sz w:val="28"/>
-                <w:szCs w:val="28"/>
-                <w:lang w:val="uk-UA"/>
-              </w:rPr>
-              <w:t>,</w:t>
+              <w:t xml:space="preserve"> властивості емоджі,</w:t>
             </w:r>
             <w:r>
               <w:rPr>
@@ -1062,9 +1009,53 @@
                 <w:szCs w:val="28"/>
                 <w:lang w:val="en-US"/>
               </w:rPr>
-              <w:t xml:space="preserve"> alias, </w:t>
-            </w:r>
-            <w:proofErr w:type="spellStart"/>
+              <w:t xml:space="preserve"> alias, unicode, tag, description, </w:t>
+            </w:r>
+            <w:r>
+              <w:rPr>
+                <w:rFonts w:ascii="Cambria" w:hAnsi="Cambria"/>
+                <w:sz w:val="28"/>
+                <w:szCs w:val="28"/>
+                <w:lang w:val="uk-UA"/>
+              </w:rPr>
+              <w:t>особливості використання</w:t>
+            </w:r>
+            <w:r>
+              <w:rPr>
+                <w:rFonts w:ascii="Cambria" w:hAnsi="Cambria"/>
+                <w:sz w:val="28"/>
+                <w:szCs w:val="28"/>
+                <w:lang w:val="uk-UA"/>
+              </w:rPr>
+              <w:t xml:space="preserve"> </w:t>
+            </w:r>
+            <w:r>
+              <w:rPr>
+                <w:rFonts w:ascii="Cambria" w:hAnsi="Cambria"/>
+                <w:sz w:val="28"/>
+                <w:szCs w:val="28"/>
+                <w:lang w:val="uk-UA"/>
+              </w:rPr>
+              <w:t>клас</w:t>
+            </w:r>
+            <w:r>
+              <w:rPr>
+                <w:rFonts w:ascii="Cambria" w:hAnsi="Cambria"/>
+                <w:sz w:val="28"/>
+                <w:szCs w:val="28"/>
+                <w:lang w:val="uk-UA"/>
+              </w:rPr>
+              <w:t>ів</w:t>
+            </w:r>
+            <w:r>
+              <w:rPr>
+                <w:rFonts w:ascii="Cambria" w:hAnsi="Cambria"/>
+                <w:sz w:val="28"/>
+                <w:szCs w:val="28"/>
+                <w:lang w:val="uk-UA"/>
+              </w:rPr>
+              <w:t xml:space="preserve"> </w:t>
+            </w:r>
             <w:r>
               <w:rPr>
                 <w:rFonts w:ascii="Cambria" w:hAnsi="Cambria"/>
@@ -1072,9 +1063,17 @@
                 <w:szCs w:val="28"/>
                 <w:lang w:val="en-US"/>
               </w:rPr>
-              <w:t>unicode</w:t>
-            </w:r>
-            <w:proofErr w:type="spellEnd"/>
+              <w:t xml:space="preserve">EmojiParser </w:t>
+            </w:r>
+            <w:r>
+              <w:rPr>
+                <w:rFonts w:ascii="Cambria" w:hAnsi="Cambria"/>
+                <w:sz w:val="28"/>
+                <w:szCs w:val="28"/>
+                <w:lang w:val="uk-UA"/>
+              </w:rPr>
+              <w:t xml:space="preserve">та </w:t>
+            </w:r>
             <w:r>
               <w:rPr>
                 <w:rFonts w:ascii="Cambria" w:hAnsi="Cambria"/>
@@ -1082,130 +1081,16 @@
                 <w:szCs w:val="28"/>
                 <w:lang w:val="en-US"/>
               </w:rPr>
-              <w:t xml:space="preserve">, tag, description, </w:t>
-            </w:r>
-            <w:r>
-              <w:rPr>
-                <w:rFonts w:ascii="Cambria" w:hAnsi="Cambria"/>
-                <w:sz w:val="28"/>
-                <w:szCs w:val="28"/>
-                <w:lang w:val="uk-UA"/>
-              </w:rPr>
-              <w:t>особливості використання</w:t>
-            </w:r>
-            <w:r>
-              <w:rPr>
-                <w:rFonts w:ascii="Cambria" w:hAnsi="Cambria"/>
-                <w:sz w:val="28"/>
-                <w:szCs w:val="28"/>
-                <w:lang w:val="uk-UA"/>
-              </w:rPr>
-              <w:t xml:space="preserve"> </w:t>
-            </w:r>
-            <w:r>
-              <w:rPr>
-                <w:rFonts w:ascii="Cambria" w:hAnsi="Cambria"/>
-                <w:sz w:val="28"/>
-                <w:szCs w:val="28"/>
-                <w:lang w:val="uk-UA"/>
-              </w:rPr>
-              <w:t>клас</w:t>
-            </w:r>
-            <w:r>
-              <w:rPr>
-                <w:rFonts w:ascii="Cambria" w:hAnsi="Cambria"/>
-                <w:sz w:val="28"/>
-                <w:szCs w:val="28"/>
-                <w:lang w:val="uk-UA"/>
-              </w:rPr>
-              <w:t>ів</w:t>
-            </w:r>
-            <w:r>
-              <w:rPr>
-                <w:rFonts w:ascii="Cambria" w:hAnsi="Cambria"/>
-                <w:sz w:val="28"/>
-                <w:szCs w:val="28"/>
-                <w:lang w:val="uk-UA"/>
-              </w:rPr>
-              <w:t xml:space="preserve"> </w:t>
-            </w:r>
-            <w:proofErr w:type="spellStart"/>
-            <w:r>
-              <w:rPr>
-                <w:rFonts w:ascii="Cambria" w:hAnsi="Cambria"/>
-                <w:sz w:val="28"/>
-                <w:szCs w:val="28"/>
-                <w:lang w:val="en-US"/>
-              </w:rPr>
-              <w:t>EmojiParser</w:t>
-            </w:r>
-            <w:proofErr w:type="spellEnd"/>
-            <w:r>
-              <w:rPr>
-                <w:rFonts w:ascii="Cambria" w:hAnsi="Cambria"/>
-                <w:sz w:val="28"/>
-                <w:szCs w:val="28"/>
-                <w:lang w:val="en-US"/>
-              </w:rPr>
-              <w:t xml:space="preserve"> </w:t>
-            </w:r>
-            <w:r>
-              <w:rPr>
-                <w:rFonts w:ascii="Cambria" w:hAnsi="Cambria"/>
-                <w:sz w:val="28"/>
-                <w:szCs w:val="28"/>
-                <w:lang w:val="uk-UA"/>
-              </w:rPr>
-              <w:t xml:space="preserve">та </w:t>
-            </w:r>
-            <w:proofErr w:type="spellStart"/>
-            <w:r>
-              <w:rPr>
-                <w:rFonts w:ascii="Cambria" w:hAnsi="Cambria"/>
-                <w:sz w:val="28"/>
-                <w:szCs w:val="28"/>
-                <w:lang w:val="en-US"/>
-              </w:rPr>
-              <w:t>EmojiManager</w:t>
-            </w:r>
-            <w:proofErr w:type="spellEnd"/>
-            <w:r>
-              <w:rPr>
-                <w:rFonts w:ascii="Cambria" w:hAnsi="Cambria"/>
-                <w:sz w:val="28"/>
-                <w:szCs w:val="28"/>
-                <w:lang w:val="en-US"/>
-              </w:rPr>
-              <w:t xml:space="preserve"> </w:t>
-            </w:r>
-            <w:r>
-              <w:rPr>
-                <w:rFonts w:ascii="Cambria" w:hAnsi="Cambria"/>
-                <w:sz w:val="28"/>
-                <w:szCs w:val="28"/>
-                <w:lang w:val="uk-UA"/>
-              </w:rPr>
-              <w:t xml:space="preserve">для додавання </w:t>
-            </w:r>
-            <w:proofErr w:type="spellStart"/>
-            <w:r>
-              <w:rPr>
-                <w:rFonts w:ascii="Cambria" w:hAnsi="Cambria"/>
-                <w:sz w:val="28"/>
-                <w:szCs w:val="28"/>
-                <w:lang w:val="uk-UA"/>
-              </w:rPr>
-              <w:t>емоджі</w:t>
-            </w:r>
-            <w:proofErr w:type="spellEnd"/>
-            <w:r>
-              <w:rPr>
-                <w:rFonts w:ascii="Cambria" w:hAnsi="Cambria"/>
-                <w:sz w:val="28"/>
-                <w:szCs w:val="28"/>
-                <w:lang w:val="uk-UA"/>
-              </w:rPr>
-              <w:t xml:space="preserve"> у повідомлення бот</w:t>
+              <w:t xml:space="preserve">EmojiManager </w:t>
+            </w:r>
+            <w:r>
+              <w:rPr>
+                <w:rFonts w:ascii="Cambria" w:hAnsi="Cambria"/>
+                <w:sz w:val="28"/>
+                <w:szCs w:val="28"/>
+                <w:lang w:val="uk-UA"/>
+              </w:rPr>
+              <w:t>для додавання емоджі у повідомлення бот</w:t>
             </w:r>
             <w:r>
               <w:rPr>
@@ -1620,27 +1505,7 @@
                 <w:szCs w:val="28"/>
                 <w:lang w:val="uk-UA"/>
               </w:rPr>
-              <w:t xml:space="preserve"> і роздруківки у кількості один на кожного учня, вчительський ноутбук/</w:t>
-            </w:r>
-            <w:proofErr w:type="spellStart"/>
-            <w:r>
-              <w:rPr>
-                <w:rFonts w:ascii="Cambria" w:hAnsi="Cambria"/>
-                <w:sz w:val="28"/>
-                <w:szCs w:val="28"/>
-                <w:lang w:val="uk-UA"/>
-              </w:rPr>
-              <w:t>пк</w:t>
-            </w:r>
-            <w:proofErr w:type="spellEnd"/>
-            <w:r>
-              <w:rPr>
-                <w:rFonts w:ascii="Cambria" w:hAnsi="Cambria"/>
-                <w:sz w:val="28"/>
-                <w:szCs w:val="28"/>
-                <w:lang w:val="uk-UA"/>
-              </w:rPr>
-              <w:t>, широкоформатний настінний монітор, дошка, маркери, доступ до мережі інтернет.</w:t>
+              <w:t xml:space="preserve"> і роздруківки у кількості один на кожного учня, вчительський ноутбук/пк, широкоформатний настінний монітор, дошка, маркери, доступ до мережі інтернет.</w:t>
             </w:r>
           </w:p>
           <w:p>
@@ -1794,27 +1659,7 @@
                 <w:szCs w:val="28"/>
                 <w:lang w:val="uk-UA"/>
               </w:rPr>
-              <w:t xml:space="preserve">токен та </w:t>
-            </w:r>
-            <w:proofErr w:type="spellStart"/>
-            <w:r>
-              <w:rPr>
-                <w:rFonts w:ascii="Cambria" w:hAnsi="Cambria"/>
-                <w:sz w:val="28"/>
-                <w:szCs w:val="28"/>
-                <w:lang w:val="uk-UA"/>
-              </w:rPr>
-              <w:t>юзернейм</w:t>
-            </w:r>
-            <w:proofErr w:type="spellEnd"/>
-            <w:r>
-              <w:rPr>
-                <w:rFonts w:ascii="Cambria" w:hAnsi="Cambria"/>
-                <w:sz w:val="28"/>
-                <w:szCs w:val="28"/>
-                <w:lang w:val="uk-UA"/>
-              </w:rPr>
-              <w:t>.</w:t>
+              <w:t>токен та юзернейм.</w:t>
             </w:r>
           </w:p>
           <w:p>
@@ -1865,27 +1710,7 @@
                 <w:szCs w:val="28"/>
                 <w:lang w:val="uk-UA"/>
               </w:rPr>
-              <w:t>боти (</w:t>
-            </w:r>
-            <w:proofErr w:type="spellStart"/>
-            <w:r>
-              <w:rPr>
-                <w:rFonts w:ascii="Cambria" w:hAnsi="Cambria"/>
-                <w:sz w:val="28"/>
-                <w:szCs w:val="28"/>
-                <w:lang w:val="uk-UA"/>
-              </w:rPr>
-              <w:t>бібіліотеки</w:t>
-            </w:r>
-            <w:proofErr w:type="spellEnd"/>
-            <w:r>
-              <w:rPr>
-                <w:rFonts w:ascii="Cambria" w:hAnsi="Cambria"/>
-                <w:sz w:val="28"/>
-                <w:szCs w:val="28"/>
-                <w:lang w:val="uk-UA"/>
-              </w:rPr>
-              <w:t>, шаблон бота тощо)</w:t>
+              <w:t>боти (бібіліотеки, шаблон бота тощо)</w:t>
             </w:r>
             <w:r>
               <w:rPr>
@@ -1917,27 +1742,7 @@
                 <w:szCs w:val="28"/>
                 <w:lang w:val="uk-UA"/>
               </w:rPr>
-              <w:t xml:space="preserve">Якщо у групі більшість учнів не вміє друкувати швидко, можна підготувати шаблон із набраними текстовими константами, або просто </w:t>
-            </w:r>
-            <w:proofErr w:type="spellStart"/>
-            <w:r>
-              <w:rPr>
-                <w:rFonts w:ascii="Cambria" w:hAnsi="Cambria"/>
-                <w:sz w:val="28"/>
-                <w:szCs w:val="28"/>
-                <w:lang w:val="uk-UA"/>
-              </w:rPr>
-              <w:t>файлик</w:t>
-            </w:r>
-            <w:proofErr w:type="spellEnd"/>
-            <w:r>
-              <w:rPr>
-                <w:rFonts w:ascii="Cambria" w:hAnsi="Cambria"/>
-                <w:sz w:val="28"/>
-                <w:szCs w:val="28"/>
-                <w:lang w:val="uk-UA"/>
-              </w:rPr>
-              <w:t xml:space="preserve"> із текстами, щоб їх можна було просто копіювати.</w:t>
+              <w:t>Якщо у групі більшість учнів не вміє друкувати швидко, можна підготувати шаблон із набраними текстовими константами, або просто файлик із текстами, щоб їх можна було просто копіювати.</w:t>
             </w:r>
           </w:p>
         </w:tc>
@@ -2766,27 +2571,7 @@
           <w:szCs w:val="24"/>
           <w:lang w:val="uk-UA" w:eastAsia="ru-RU"/>
         </w:rPr>
-        <w:t xml:space="preserve">Як додавати до </w:t>
-      </w:r>
-      <w:proofErr w:type="spellStart"/>
-      <w:r>
-        <w:rPr>
-          <w:rFonts w:ascii="Cambria" w:eastAsia="Times New Roman" w:hAnsi="Cambria" w:cs="Times New Roman"/>
-          <w:sz w:val="24"/>
-          <w:szCs w:val="24"/>
-          <w:lang w:val="uk-UA" w:eastAsia="ru-RU"/>
-        </w:rPr>
-        <w:t>проєкту</w:t>
-      </w:r>
-      <w:proofErr w:type="spellEnd"/>
-      <w:r>
-        <w:rPr>
-          <w:rFonts w:ascii="Cambria" w:eastAsia="Times New Roman" w:hAnsi="Cambria" w:cs="Times New Roman"/>
-          <w:sz w:val="24"/>
-          <w:szCs w:val="24"/>
-          <w:lang w:val="uk-UA" w:eastAsia="ru-RU"/>
-        </w:rPr>
-        <w:t xml:space="preserve"> </w:t>
+        <w:t xml:space="preserve">Як додавати до проєкту </w:t>
       </w:r>
       <w:r>
         <w:rPr>
@@ -2862,7 +2647,6 @@
         </w:rPr>
         <w:t xml:space="preserve">Принцип дії конструкції </w:t>
       </w:r>
-      <w:proofErr w:type="spellStart"/>
       <w:r>
         <w:rPr>
           <w:rFonts w:ascii="Cambria" w:eastAsia="Times New Roman" w:hAnsi="Cambria" w:cs="Times New Roman"/>
@@ -2870,17 +2654,16 @@
           <w:szCs w:val="24"/>
           <w:lang w:val="en-US" w:eastAsia="ru-RU"/>
         </w:rPr>
-        <w:t>try..catch</w:t>
-      </w:r>
-      <w:proofErr w:type="spellEnd"/>
+        <w:t xml:space="preserve">try..catch </w:t>
+      </w:r>
       <w:r>
         <w:rPr>
           <w:rFonts w:ascii="Cambria" w:eastAsia="Times New Roman" w:hAnsi="Cambria" w:cs="Times New Roman"/>
           <w:sz w:val="24"/>
           <w:szCs w:val="24"/>
-          <w:lang w:val="en-US" w:eastAsia="ru-RU"/>
-        </w:rPr>
-        <w:t xml:space="preserve"> </w:t>
+          <w:lang w:val="uk-UA" w:eastAsia="ru-RU"/>
+        </w:rPr>
+        <w:t>та дотичн</w:t>
       </w:r>
       <w:r>
         <w:rPr>
@@ -2889,7 +2672,16 @@
           <w:szCs w:val="24"/>
           <w:lang w:val="uk-UA" w:eastAsia="ru-RU"/>
         </w:rPr>
-        <w:t>та дотичну до неї теоретичні блоки</w:t>
+        <w:t>і</w:t>
+      </w:r>
+      <w:r>
+        <w:rPr>
+          <w:rFonts w:ascii="Cambria" w:eastAsia="Times New Roman" w:hAnsi="Cambria" w:cs="Times New Roman"/>
+          <w:sz w:val="24"/>
+          <w:szCs w:val="24"/>
+          <w:lang w:val="uk-UA" w:eastAsia="ru-RU"/>
+        </w:rPr>
+        <w:t xml:space="preserve"> до неї теоретичні блоки</w:t>
       </w:r>
       <w:r>
         <w:rPr>
@@ -2929,7 +2721,6 @@
         </w:rPr>
         <w:t xml:space="preserve">Особливості роботи із класами </w:t>
       </w:r>
-      <w:proofErr w:type="spellStart"/>
       <w:r>
         <w:rPr>
           <w:rFonts w:ascii="Cambria" w:hAnsi="Cambria"/>
@@ -2937,38 +2728,26 @@
           <w:szCs w:val="24"/>
           <w:lang w:val="en-US"/>
         </w:rPr>
-        <w:t>EmojiParser</w:t>
-      </w:r>
-      <w:proofErr w:type="spellEnd"/>
+        <w:t xml:space="preserve">EmojiParser </w:t>
+      </w:r>
       <w:r>
         <w:rPr>
           <w:rFonts w:ascii="Cambria" w:hAnsi="Cambria"/>
           <w:sz w:val="24"/>
           <w:szCs w:val="24"/>
+          <w:lang w:val="uk-UA"/>
+        </w:rPr>
+        <w:t xml:space="preserve">та </w:t>
+      </w:r>
+      <w:r>
+        <w:rPr>
+          <w:rFonts w:ascii="Cambria" w:hAnsi="Cambria"/>
+          <w:sz w:val="24"/>
+          <w:szCs w:val="24"/>
           <w:lang w:val="en-US"/>
         </w:rPr>
-        <w:t xml:space="preserve"> </w:t>
-      </w:r>
-      <w:r>
-        <w:rPr>
-          <w:rFonts w:ascii="Cambria" w:hAnsi="Cambria"/>
-          <w:sz w:val="24"/>
-          <w:szCs w:val="24"/>
-          <w:lang w:val="uk-UA"/>
-        </w:rPr>
-        <w:t xml:space="preserve">та </w:t>
-      </w:r>
-      <w:proofErr w:type="spellStart"/>
-      <w:r>
-        <w:rPr>
-          <w:rFonts w:ascii="Cambria" w:hAnsi="Cambria"/>
-          <w:sz w:val="24"/>
-          <w:szCs w:val="24"/>
-          <w:lang w:val="en-US"/>
-        </w:rPr>
         <w:t>EmojiManager</w:t>
       </w:r>
-      <w:proofErr w:type="spellEnd"/>
       <w:r>
         <w:rPr>
           <w:rFonts w:ascii="Cambria" w:hAnsi="Cambria"/>
@@ -3016,7 +2795,6 @@
         </w:rPr>
         <w:t>’</w:t>
       </w:r>
-      <w:proofErr w:type="spellStart"/>
       <w:r>
         <w:rPr>
           <w:rFonts w:ascii="Cambria" w:hAnsi="Cambria"/>
@@ -3024,17 +2802,7 @@
           <w:szCs w:val="24"/>
           <w:lang w:val="uk-UA"/>
         </w:rPr>
-        <w:t>єктів</w:t>
-      </w:r>
-      <w:proofErr w:type="spellEnd"/>
-      <w:r>
-        <w:rPr>
-          <w:rFonts w:ascii="Cambria" w:hAnsi="Cambria"/>
-          <w:sz w:val="24"/>
-          <w:szCs w:val="24"/>
-          <w:lang w:val="uk-UA"/>
-        </w:rPr>
-        <w:t xml:space="preserve"> класу </w:t>
+        <w:t xml:space="preserve">єктів класу </w:t>
       </w:r>
       <w:r>
         <w:rPr>
@@ -3074,7 +2842,6 @@
         </w:rPr>
         <w:t xml:space="preserve">Який формат мають команди телеграм-бота, як зареєструвати команди через </w:t>
       </w:r>
-      <w:proofErr w:type="spellStart"/>
       <w:r>
         <w:rPr>
           <w:rFonts w:ascii="Cambria" w:hAnsi="Cambria"/>
@@ -3084,7 +2851,6 @@
         </w:rPr>
         <w:t>BotFather</w:t>
       </w:r>
-      <w:proofErr w:type="spellEnd"/>
       <w:r>
         <w:rPr>
           <w:rFonts w:ascii="Cambria" w:hAnsi="Cambria"/>
@@ -3428,27 +3194,7 @@
             <w:szCs w:val="24"/>
             <w:lang w:val="en-US" w:eastAsia="ru-RU"/>
           </w:rPr>
-          <w:t>https://github.com/Kiriager/world-of-java-snippets/tree/development/lessons/L27-C</w:t>
-        </w:r>
-        <w:r>
-          <w:rPr>
-            <w:rStyle w:val="Hyperlink"/>
-            <w:rFonts w:asciiTheme="majorHAnsi" w:eastAsia="Times New Roman" w:hAnsiTheme="majorHAnsi" w:cs="Times New Roman"/>
-            <w:sz w:val="24"/>
-            <w:szCs w:val="24"/>
-            <w:lang w:val="en-US" w:eastAsia="ru-RU"/>
-          </w:rPr>
-          <w:t>o</w:t>
-        </w:r>
-        <w:r>
-          <w:rPr>
-            <w:rStyle w:val="Hyperlink"/>
-            <w:rFonts w:asciiTheme="majorHAnsi" w:eastAsia="Times New Roman" w:hAnsiTheme="majorHAnsi" w:cs="Times New Roman"/>
-            <w:sz w:val="24"/>
-            <w:szCs w:val="24"/>
-            <w:lang w:val="en-US" w:eastAsia="ru-RU"/>
-          </w:rPr>
-          <w:t>mmands</w:t>
+          <w:t>https://github.com/Kiriager/world-of-java-snippets/tree/development/lessons/L27-Commands</w:t>
         </w:r>
       </w:hyperlink>
     </w:p>
@@ -3498,7 +3244,7 @@
           <w:lang w:val="en-US" w:eastAsia="ru-RU"/>
         </w:rPr>
       </w:pPr>
-      <w:hyperlink r:id="rId9" w:history="1">
+      <w:hyperlink r:id="rId9" w:anchor="commands" w:history="1">
         <w:r>
           <w:rPr>
             <w:rStyle w:val="Hyperlink"/>
@@ -3607,19 +3353,8 @@
           <w:szCs w:val="24"/>
           <w:lang w:val="en-US" w:eastAsia="ru-RU"/>
         </w:rPr>
-        <w:t xml:space="preserve"> </w:t>
-      </w:r>
-      <w:proofErr w:type="spellStart"/>
-      <w:r>
-        <w:rPr>
-          <w:rFonts w:asciiTheme="majorHAnsi" w:eastAsia="Times New Roman" w:hAnsiTheme="majorHAnsi" w:cs="Times New Roman"/>
-          <w:sz w:val="24"/>
-          <w:szCs w:val="24"/>
-          <w:lang w:val="en-US" w:eastAsia="ru-RU"/>
-        </w:rPr>
-        <w:t>TelegramBots</w:t>
-      </w:r>
-      <w:proofErr w:type="spellEnd"/>
+        <w:t xml:space="preserve"> TelegramBots</w:t>
+      </w:r>
       <w:r>
         <w:rPr>
           <w:rFonts w:asciiTheme="majorHAnsi" w:eastAsia="Times New Roman" w:hAnsiTheme="majorHAnsi" w:cs="Times New Roman"/>
@@ -3696,19 +3431,8 @@
           <w:szCs w:val="24"/>
           <w:lang w:val="uk-UA" w:eastAsia="ru-RU"/>
         </w:rPr>
-        <w:t xml:space="preserve">з усіма </w:t>
-      </w:r>
-      <w:proofErr w:type="spellStart"/>
-      <w:r>
-        <w:rPr>
-          <w:rFonts w:asciiTheme="majorHAnsi" w:eastAsia="Times New Roman" w:hAnsiTheme="majorHAnsi" w:cs="Times New Roman"/>
-          <w:sz w:val="24"/>
-          <w:szCs w:val="24"/>
-          <w:lang w:val="uk-UA" w:eastAsia="ru-RU"/>
-        </w:rPr>
-        <w:t>залежностями</w:t>
-      </w:r>
-      <w:proofErr w:type="spellEnd"/>
+        <w:t>з усіма залежностями</w:t>
+      </w:r>
       <w:r>
         <w:rPr>
           <w:rFonts w:asciiTheme="majorHAnsi" w:eastAsia="Times New Roman" w:hAnsiTheme="majorHAnsi" w:cs="Times New Roman"/>
@@ -3811,27 +3535,7 @@
           <w:szCs w:val="24"/>
           <w:lang w:val="uk-UA" w:eastAsia="ru-RU"/>
         </w:rPr>
-        <w:t xml:space="preserve">із </w:t>
-      </w:r>
-      <w:proofErr w:type="spellStart"/>
-      <w:r>
-        <w:rPr>
-          <w:rFonts w:asciiTheme="majorHAnsi" w:eastAsia="Times New Roman" w:hAnsiTheme="majorHAnsi" w:cs="Times New Roman"/>
-          <w:sz w:val="24"/>
-          <w:szCs w:val="24"/>
-          <w:lang w:val="uk-UA" w:eastAsia="ru-RU"/>
-        </w:rPr>
-        <w:t>залежностями</w:t>
-      </w:r>
-      <w:proofErr w:type="spellEnd"/>
-      <w:r>
-        <w:rPr>
-          <w:rFonts w:asciiTheme="majorHAnsi" w:eastAsia="Times New Roman" w:hAnsiTheme="majorHAnsi" w:cs="Times New Roman"/>
-          <w:sz w:val="24"/>
-          <w:szCs w:val="24"/>
-          <w:lang w:val="uk-UA" w:eastAsia="ru-RU"/>
-        </w:rPr>
-        <w:t>:</w:t>
+        <w:t>із залежностями:</w:t>
       </w:r>
     </w:p>
     <w:p>
@@ -4001,6 +3705,7 @@
         <w:docPartUnique/>
       </w:docPartObj>
     </w:sdtPr>
+    <w:sdtEndPr/>
     <w:sdtContent>
       <w:p>
         <w:pPr>
@@ -4143,6 +3848,7 @@
         <w:docPartUnique/>
       </w:docPartObj>
     </w:sdtPr>
+    <w:sdtEndPr/>
     <w:sdtContent>
       <w:sdt>
         <w:sdtPr>
@@ -4152,6 +3858,7 @@
             <w:docPartUnique/>
           </w:docPartObj>
         </w:sdtPr>
+        <w:sdtEndPr/>
         <w:sdtContent>
           <w:p>
             <w:pPr>
@@ -4291,6 +3998,7 @@
         <w:docPartUnique/>
       </w:docPartObj>
     </w:sdtPr>
+    <w:sdtEndPr/>
     <w:sdtContent>
       <w:p>
         <w:pPr>

</xml_diff>